<commit_message>
Changes to Level design for Level 1
Changed level 1 to make it easier for the player to understand.
</commit_message>
<xml_diff>
--- a/Level design.docx
+++ b/Level design.docx
@@ -1,6 +1,6 @@
 
 <file path=word/document.xml><?xml version="1.0" encoding="utf-8"?>
-<w:document xmlns:wpc="http://schemas.microsoft.com/office/word/2010/wordprocessingCanvas" xmlns:cx="http://schemas.microsoft.com/office/drawing/2014/chartex" xmlns:cx1="http://schemas.microsoft.com/office/drawing/2015/9/8/chartex" xmlns:cx2="http://schemas.microsoft.com/office/drawing/2015/10/21/chartex" xmlns:cx3="http://schemas.microsoft.com/office/drawing/2016/5/9/chartex" xmlns:cx4="http://schemas.microsoft.com/office/drawing/2016/5/10/chartex" xmlns:cx5="http://schemas.microsoft.com/office/drawing/2016/5/11/chartex" xmlns:cx6="http://schemas.microsoft.com/office/drawing/2016/5/12/chartex" xmlns:cx7="http://schemas.microsoft.com/office/drawing/2016/5/13/chartex" xmlns:cx8="http://schemas.microsoft.com/office/drawing/2016/5/14/chartex" xmlns:mc="http://schemas.openxmlformats.org/markup-compatibility/2006" xmlns:aink="http://schemas.microsoft.com/office/drawing/2016/ink" xmlns:am3d="http://schemas.microsoft.com/office/drawing/2017/model3d" xmlns:o="urn:schemas-microsoft-com:office:office" xmlns:r="http://schemas.openxmlformats.org/officeDocument/2006/relationships" xmlns:m="http://schemas.openxmlformats.org/officeDocument/2006/math" xmlns:v="urn:schemas-microsoft-com:vml" xmlns:wp14="http://schemas.microsoft.com/office/word/2010/wordprocessingDrawing" xmlns:wp="http://schemas.openxmlformats.org/drawingml/2006/wordprocessingDrawing" xmlns:w10="urn:schemas-microsoft-com:office:word" xmlns:w="http://schemas.openxmlformats.org/wordprocessingml/2006/main" xmlns:w14="http://schemas.microsoft.com/office/word/2010/wordml" xmlns:w15="http://schemas.microsoft.com/office/word/2012/wordml" xmlns:w16cid="http://schemas.microsoft.com/office/word/2016/wordml/cid" xmlns:w16se="http://schemas.microsoft.com/office/word/2015/wordml/symex" xmlns:wpg="http://schemas.microsoft.com/office/word/2010/wordprocessingGroup" xmlns:wpi="http://schemas.microsoft.com/office/word/2010/wordprocessingInk" xmlns:wne="http://schemas.microsoft.com/office/word/2006/wordml" xmlns:wps="http://schemas.microsoft.com/office/word/2010/wordprocessingShape" mc:Ignorable="w14 w15 w16se w16cid wp14">
+<w:document xmlns:wpc="http://schemas.microsoft.com/office/word/2010/wordprocessingCanvas" xmlns:cx="http://schemas.microsoft.com/office/drawing/2014/chartex" xmlns:mc="http://schemas.openxmlformats.org/markup-compatibility/2006" xmlns:o="urn:schemas-microsoft-com:office:office" xmlns:r="http://schemas.openxmlformats.org/officeDocument/2006/relationships" xmlns:m="http://schemas.openxmlformats.org/officeDocument/2006/math" xmlns:v="urn:schemas-microsoft-com:vml" xmlns:wp14="http://schemas.microsoft.com/office/word/2010/wordprocessingDrawing" xmlns:wp="http://schemas.openxmlformats.org/drawingml/2006/wordprocessingDrawing" xmlns:w10="urn:schemas-microsoft-com:office:word" xmlns:w="http://schemas.openxmlformats.org/wordprocessingml/2006/main" xmlns:w14="http://schemas.microsoft.com/office/word/2010/wordml" xmlns:w15="http://schemas.microsoft.com/office/word/2012/wordml" xmlns:w16se="http://schemas.microsoft.com/office/word/2015/wordml/symex" xmlns:wpg="http://schemas.microsoft.com/office/word/2010/wordprocessingGroup" xmlns:wpi="http://schemas.microsoft.com/office/word/2010/wordprocessingInk" xmlns:wne="http://schemas.microsoft.com/office/word/2006/wordml" xmlns:wps="http://schemas.microsoft.com/office/word/2010/wordprocessingShape" mc:Ignorable="w14 w15 w16se wp14">
   <w:body>
     <w:p>
       <w:pPr>
@@ -98,7 +98,7 @@
         <w:rPr>
           <w:b/>
         </w:rPr>
-        <w:t xml:space="preserve"> – Waterflow system</w:t>
+        <w:t xml:space="preserve"> – Hazards/Traps</w:t>
       </w:r>
     </w:p>
     <w:p>
@@ -145,11 +145,8 @@
       </w:r>
     </w:p>
     <w:p>
-      <w:r>
-        <w:t>- Activating waterflow</w:t>
-      </w:r>
-    </w:p>
-    <w:p>
+      <w:bookmarkStart w:id="0" w:name="_GoBack"/>
+      <w:bookmarkEnd w:id="0"/>
       <w:r>
         <w:t>- Stopping elevators</w:t>
       </w:r>
@@ -212,6 +209,9 @@
     </w:p>
     <w:p>
       <w:r>
+        <w:t xml:space="preserve">- </w:t>
+      </w:r>
+      <w:r>
         <w:t>Levers or switches</w:t>
       </w:r>
     </w:p>
@@ -266,49 +266,6 @@
           <w:b/>
         </w:rPr>
         <w:t>3</w:t>
-      </w:r>
-    </w:p>
-    <w:p>
-      <w:r>
-        <w:t>-</w:t>
-      </w:r>
-      <w:r>
-        <w:t xml:space="preserve"> </w:t>
-      </w:r>
-      <w:r>
-        <w:t>Filling objects</w:t>
-      </w:r>
-    </w:p>
-    <w:p>
-      <w:r>
-        <w:t>-</w:t>
-      </w:r>
-      <w:r>
-        <w:t xml:space="preserve"> Flowing on to wheels to turn them</w:t>
-      </w:r>
-    </w:p>
-    <w:p>
-      <w:r>
-        <w:t>-</w:t>
-      </w:r>
-      <w:r>
-        <w:t xml:space="preserve"> slowing player characters</w:t>
-      </w:r>
-    </w:p>
-    <w:p>
-      <w:r>
-        <w:t>-</w:t>
-      </w:r>
-      <w:r>
-        <w:t xml:space="preserve"> Elevating platforms</w:t>
-      </w:r>
-    </w:p>
-    <w:p>
-      <w:r>
-        <w:t>-</w:t>
-      </w:r>
-      <w:r>
-        <w:t xml:space="preserve"> Knocking characters from platforms</w:t>
       </w:r>
     </w:p>
     <w:p>
@@ -318,30 +275,6 @@
         </w:tabs>
       </w:pPr>
       <w:r>
-        <w:lastRenderedPageBreak/>
-        <w:t>- Hiding rooms behind waterfall</w:t>
-      </w:r>
-    </w:p>
-    <w:p>
-      <w:pPr>
-        <w:tabs>
-          <w:tab w:val="left" w:pos="3255"/>
-        </w:tabs>
-      </w:pPr>
-      <w:r>
-        <w:t>- Underwater levels</w:t>
-      </w:r>
-    </w:p>
-    <w:p>
-      <w:pPr>
-        <w:tabs>
-          <w:tab w:val="left" w:pos="3255"/>
-        </w:tabs>
-      </w:pPr>
-      <w:r>
-        <w:t>- the water could have different properties, damages, slows increases speed for a limited time</w:t>
-      </w:r>
-      <w:r>
         <w:tab/>
       </w:r>
     </w:p>
@@ -354,513 +287,15 @@
       </w:pPr>
       <w:r>
         <w:rPr>
-          <w:noProof/>
-        </w:rPr>
-        <mc:AlternateContent>
-          <mc:Choice Requires="wps">
-            <w:drawing>
-              <wp:anchor distT="45720" distB="45720" distL="114300" distR="114300" simplePos="0" relativeHeight="251663360" behindDoc="0" locked="0" layoutInCell="1" allowOverlap="1">
-                <wp:simplePos x="0" y="0"/>
-                <wp:positionH relativeFrom="margin">
-                  <wp:align>right</wp:align>
-                </wp:positionH>
-                <wp:positionV relativeFrom="paragraph">
-                  <wp:posOffset>1210945</wp:posOffset>
-                </wp:positionV>
-                <wp:extent cx="2360930" cy="1404620"/>
-                <wp:effectExtent l="0" t="0" r="12700" b="20955"/>
-                <wp:wrapSquare wrapText="bothSides"/>
-                <wp:docPr id="3" name="Text Box 2"/>
-                <wp:cNvGraphicFramePr>
-                  <a:graphicFrameLocks xmlns:a="http://schemas.openxmlformats.org/drawingml/2006/main"/>
-                </wp:cNvGraphicFramePr>
-                <a:graphic xmlns:a="http://schemas.openxmlformats.org/drawingml/2006/main">
-                  <a:graphicData uri="http://schemas.microsoft.com/office/word/2010/wordprocessingShape">
-                    <wps:wsp>
-                      <wps:cNvSpPr txBox="1">
-                        <a:spLocks noChangeArrowheads="1"/>
-                      </wps:cNvSpPr>
-                      <wps:spPr bwMode="auto">
-                        <a:xfrm>
-                          <a:off x="0" y="0"/>
-                          <a:ext cx="2360930" cy="1404620"/>
-                        </a:xfrm>
-                        <a:prstGeom prst="rect">
-                          <a:avLst/>
-                        </a:prstGeom>
-                        <a:solidFill>
-                          <a:srgbClr val="FFFFFF"/>
-                        </a:solidFill>
-                        <a:ln w="9525">
-                          <a:solidFill>
-                            <a:srgbClr val="000000"/>
-                          </a:solidFill>
-                          <a:miter lim="800000"/>
-                          <a:headEnd/>
-                          <a:tailEnd/>
-                        </a:ln>
-                      </wps:spPr>
-                      <wps:txbx>
-                        <w:txbxContent>
-                          <w:p>
-                            <w:r>
-                              <w:t>We could use the pipes to transport objects to the player.</w:t>
-                            </w:r>
-                          </w:p>
-                        </w:txbxContent>
-                      </wps:txbx>
-                      <wps:bodyPr rot="0" vert="horz" wrap="square" lIns="91440" tIns="45720" rIns="91440" bIns="45720" anchor="t" anchorCtr="0">
-                        <a:spAutoFit/>
-                      </wps:bodyPr>
-                    </wps:wsp>
-                  </a:graphicData>
-                </a:graphic>
-                <wp14:sizeRelH relativeFrom="margin">
-                  <wp14:pctWidth>40000</wp14:pctWidth>
-                </wp14:sizeRelH>
-                <wp14:sizeRelV relativeFrom="margin">
-                  <wp14:pctHeight>20000</wp14:pctHeight>
-                </wp14:sizeRelV>
-              </wp:anchor>
-            </w:drawing>
-          </mc:Choice>
-          <mc:Fallback>
-            <w:pict>
-              <v:shapetype id="_x0000_t202" coordsize="21600,21600" o:spt="202" path="m,l,21600r21600,l21600,xe">
-                <v:stroke joinstyle="miter"/>
-                <v:path gradientshapeok="t" o:connecttype="rect"/>
-              </v:shapetype>
-              <v:shape id="Text Box 2" o:spid="_x0000_s1026" type="#_x0000_t202" style="position:absolute;margin-left:134.7pt;margin-top:95.35pt;width:185.9pt;height:110.6pt;z-index:251663360;visibility:visible;mso-wrap-style:square;mso-width-percent:400;mso-height-percent:200;mso-wrap-distance-left:9pt;mso-wrap-distance-top:3.6pt;mso-wrap-distance-right:9pt;mso-wrap-distance-bottom:3.6pt;mso-position-horizontal:right;mso-position-horizontal-relative:margin;mso-position-vertical:absolute;mso-position-vertical-relative:text;mso-width-percent:400;mso-height-percent:200;mso-width-relative:margin;mso-height-relative:margin;v-text-anchor:top" o:gfxdata="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">
-                <v:textbox style="mso-fit-shape-to-text:t">
-                  <w:txbxContent>
-                    <w:p>
-                      <w:r>
-                        <w:t>We could use the pipes to transport objects to the player.</w:t>
-                      </w:r>
-                    </w:p>
-                  </w:txbxContent>
-                </v:textbox>
-                <w10:wrap type="square" anchorx="margin"/>
-              </v:shape>
-            </w:pict>
-          </mc:Fallback>
-        </mc:AlternateContent>
-      </w:r>
-      <w:r>
-        <w:rPr>
-          <w:noProof/>
-        </w:rPr>
-        <w:drawing>
-          <wp:anchor distT="0" distB="0" distL="114300" distR="114300" simplePos="0" relativeHeight="251660288" behindDoc="1" locked="0" layoutInCell="1" allowOverlap="1" wp14:anchorId="49D24C35">
-            <wp:simplePos x="0" y="0"/>
-            <wp:positionH relativeFrom="margin">
-              <wp:align>left</wp:align>
-            </wp:positionH>
-            <wp:positionV relativeFrom="paragraph">
-              <wp:posOffset>228600</wp:posOffset>
-            </wp:positionV>
-            <wp:extent cx="3140901" cy="2355850"/>
-            <wp:effectExtent l="0" t="0" r="2540" b="6350"/>
-            <wp:wrapTight wrapText="bothSides">
-              <wp:wrapPolygon edited="0">
-                <wp:start x="0" y="0"/>
-                <wp:lineTo x="0" y="21484"/>
-                <wp:lineTo x="21486" y="21484"/>
-                <wp:lineTo x="21486" y="0"/>
-                <wp:lineTo x="0" y="0"/>
-              </wp:wrapPolygon>
-            </wp:wrapTight>
-            <wp:docPr id="1" name="Picture 1"/>
-            <wp:cNvGraphicFramePr>
-              <a:graphicFrameLocks xmlns:a="http://schemas.openxmlformats.org/drawingml/2006/main" noChangeAspect="1"/>
-            </wp:cNvGraphicFramePr>
-            <a:graphic xmlns:a="http://schemas.openxmlformats.org/drawingml/2006/main">
-              <a:graphicData uri="http://schemas.openxmlformats.org/drawingml/2006/picture">
-                <pic:pic xmlns:pic="http://schemas.openxmlformats.org/drawingml/2006/picture">
-                  <pic:nvPicPr>
-                    <pic:cNvPr id="1" name=""/>
-                    <pic:cNvPicPr/>
-                  </pic:nvPicPr>
-                  <pic:blipFill>
-                    <a:blip r:embed="rId6">
-                      <a:extLst>
-                        <a:ext uri="{28A0092B-C50C-407E-A947-70E740481C1C}">
-                          <a14:useLocalDpi xmlns:a14="http://schemas.microsoft.com/office/drawing/2010/main" val="0"/>
-                        </a:ext>
-                      </a:extLst>
-                    </a:blip>
-                    <a:stretch>
-                      <a:fillRect/>
-                    </a:stretch>
-                  </pic:blipFill>
-                  <pic:spPr>
-                    <a:xfrm>
-                      <a:off x="0" y="0"/>
-                      <a:ext cx="3140901" cy="2355850"/>
-                    </a:xfrm>
-                    <a:prstGeom prst="rect">
-                      <a:avLst/>
-                    </a:prstGeom>
-                  </pic:spPr>
-                </pic:pic>
-              </a:graphicData>
-            </a:graphic>
-            <wp14:sizeRelH relativeFrom="page">
-              <wp14:pctWidth>0</wp14:pctWidth>
-            </wp14:sizeRelH>
-            <wp14:sizeRelV relativeFrom="page">
-              <wp14:pctHeight>0</wp14:pctHeight>
-            </wp14:sizeRelV>
-          </wp:anchor>
-        </w:drawing>
-      </w:r>
-      <w:r>
-        <w:rPr>
-          <w:b/>
-          <w:noProof/>
+          <w:b/>
           <w:u w:val="single"/>
         </w:rPr>
-        <mc:AlternateContent>
-          <mc:Choice Requires="wps">
-            <w:drawing>
-              <wp:anchor distT="45720" distB="45720" distL="114300" distR="114300" simplePos="0" relativeHeight="251659264" behindDoc="0" locked="0" layoutInCell="1" allowOverlap="1">
-                <wp:simplePos x="0" y="0"/>
-                <wp:positionH relativeFrom="margin">
-                  <wp:align>right</wp:align>
-                </wp:positionH>
-                <wp:positionV relativeFrom="paragraph">
-                  <wp:posOffset>287655</wp:posOffset>
-                </wp:positionV>
-                <wp:extent cx="2360930" cy="1404620"/>
-                <wp:effectExtent l="0" t="0" r="12700" b="20955"/>
-                <wp:wrapSquare wrapText="bothSides"/>
-                <wp:docPr id="217" name="Text Box 2"/>
-                <wp:cNvGraphicFramePr>
-                  <a:graphicFrameLocks xmlns:a="http://schemas.openxmlformats.org/drawingml/2006/main"/>
-                </wp:cNvGraphicFramePr>
-                <a:graphic xmlns:a="http://schemas.openxmlformats.org/drawingml/2006/main">
-                  <a:graphicData uri="http://schemas.microsoft.com/office/word/2010/wordprocessingShape">
-                    <wps:wsp>
-                      <wps:cNvSpPr txBox="1">
-                        <a:spLocks noChangeArrowheads="1"/>
-                      </wps:cNvSpPr>
-                      <wps:spPr bwMode="auto">
-                        <a:xfrm>
-                          <a:off x="0" y="0"/>
-                          <a:ext cx="2360930" cy="1404620"/>
-                        </a:xfrm>
-                        <a:prstGeom prst="rect">
-                          <a:avLst/>
-                        </a:prstGeom>
-                        <a:solidFill>
-                          <a:srgbClr val="FFFFFF"/>
-                        </a:solidFill>
-                        <a:ln w="9525">
-                          <a:solidFill>
-                            <a:srgbClr val="000000"/>
-                          </a:solidFill>
-                          <a:miter lim="800000"/>
-                          <a:headEnd/>
-                          <a:tailEnd/>
-                        </a:ln>
-                      </wps:spPr>
-                      <wps:txbx>
-                        <w:txbxContent>
-                          <w:p>
-                            <w:r>
-                              <w:t>We could use water flowing in pipes to guide the player to the source to help them solve a puzzle/Level.</w:t>
-                            </w:r>
-                          </w:p>
-                        </w:txbxContent>
-                      </wps:txbx>
-                      <wps:bodyPr rot="0" vert="horz" wrap="square" lIns="91440" tIns="45720" rIns="91440" bIns="45720" anchor="t" anchorCtr="0">
-                        <a:spAutoFit/>
-                      </wps:bodyPr>
-                    </wps:wsp>
-                  </a:graphicData>
-                </a:graphic>
-                <wp14:sizeRelH relativeFrom="margin">
-                  <wp14:pctWidth>40000</wp14:pctWidth>
-                </wp14:sizeRelH>
-                <wp14:sizeRelV relativeFrom="margin">
-                  <wp14:pctHeight>20000</wp14:pctHeight>
-                </wp14:sizeRelV>
-              </wp:anchor>
-            </w:drawing>
-          </mc:Choice>
-          <mc:Fallback>
-            <w:pict>
-              <v:shape id="_x0000_s1027" type="#_x0000_t202" style="position:absolute;margin-left:134.7pt;margin-top:22.65pt;width:185.9pt;height:110.6pt;z-index:251659264;visibility:visible;mso-wrap-style:square;mso-width-percent:400;mso-height-percent:200;mso-wrap-distance-left:9pt;mso-wrap-distance-top:3.6pt;mso-wrap-distance-right:9pt;mso-wrap-distance-bottom:3.6pt;mso-position-horizontal:right;mso-position-horizontal-relative:margin;mso-position-vertical:absolute;mso-position-vertical-relative:text;mso-width-percent:400;mso-height-percent:200;mso-width-relative:margin;mso-height-relative:margin;v-text-anchor:top" o:gfxdata="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">
-                <v:textbox style="mso-fit-shape-to-text:t">
-                  <w:txbxContent>
-                    <w:p>
-                      <w:r>
-                        <w:t>We could use water flowing in pipes to guide the player to the source to help them solve a puzzle/Level.</w:t>
-                      </w:r>
-                    </w:p>
-                  </w:txbxContent>
-                </v:textbox>
-                <w10:wrap type="square" anchorx="margin"/>
-              </v:shape>
-            </w:pict>
-          </mc:Fallback>
-        </mc:AlternateContent>
-      </w:r>
-      <w:r>
-        <w:rPr>
-          <w:b/>
-          <w:u w:val="single"/>
-        </w:rPr>
         <w:t>Design ideas</w:t>
       </w:r>
     </w:p>
-    <w:p>
-      <w:r>
-        <w:rPr>
-          <w:noProof/>
-        </w:rPr>
-        <mc:AlternateContent>
-          <mc:Choice Requires="wps">
-            <w:drawing>
-              <wp:anchor distT="45720" distB="45720" distL="114300" distR="114300" simplePos="0" relativeHeight="251666432" behindDoc="0" locked="0" layoutInCell="1" allowOverlap="1">
-                <wp:simplePos x="0" y="0"/>
-                <wp:positionH relativeFrom="column">
-                  <wp:posOffset>4196080</wp:posOffset>
-                </wp:positionH>
-                <wp:positionV relativeFrom="paragraph">
-                  <wp:posOffset>4973955</wp:posOffset>
-                </wp:positionV>
-                <wp:extent cx="2360930" cy="1404620"/>
-                <wp:effectExtent l="0" t="0" r="22860" b="11430"/>
-                <wp:wrapSquare wrapText="bothSides"/>
-                <wp:docPr id="5" name="Text Box 2"/>
-                <wp:cNvGraphicFramePr>
-                  <a:graphicFrameLocks xmlns:a="http://schemas.openxmlformats.org/drawingml/2006/main"/>
-                </wp:cNvGraphicFramePr>
-                <a:graphic xmlns:a="http://schemas.openxmlformats.org/drawingml/2006/main">
-                  <a:graphicData uri="http://schemas.microsoft.com/office/word/2010/wordprocessingShape">
-                    <wps:wsp>
-                      <wps:cNvSpPr txBox="1">
-                        <a:spLocks noChangeArrowheads="1"/>
-                      </wps:cNvSpPr>
-                      <wps:spPr bwMode="auto">
-                        <a:xfrm>
-                          <a:off x="0" y="0"/>
-                          <a:ext cx="2360930" cy="1404620"/>
-                        </a:xfrm>
-                        <a:prstGeom prst="rect">
-                          <a:avLst/>
-                        </a:prstGeom>
-                        <a:solidFill>
-                          <a:srgbClr val="FFFFFF"/>
-                        </a:solidFill>
-                        <a:ln w="9525">
-                          <a:solidFill>
-                            <a:srgbClr val="000000"/>
-                          </a:solidFill>
-                          <a:miter lim="800000"/>
-                          <a:headEnd/>
-                          <a:tailEnd/>
-                        </a:ln>
-                      </wps:spPr>
-                      <wps:txbx>
-                        <w:txbxContent>
-                          <w:p>
-                            <w:r>
-                              <w:t>We could use a water tower in the level like the image shows, we could use connecting pipes to transfer water to different areas for example turning a wheel to open a door.</w:t>
-                            </w:r>
-                          </w:p>
-                          <w:p>
-                            <w:r>
-                              <w:t xml:space="preserve">Image found at - </w:t>
-                            </w:r>
-                            <w:r>
-                              <w:t>https://www.gamasutra.com/blogs/HuguesBarlet/20140907/225061/Block_design_in_level_design.php</w:t>
-                            </w:r>
-                            <w:bookmarkStart w:id="0" w:name="_GoBack"/>
-                            <w:bookmarkEnd w:id="0"/>
-                          </w:p>
-                        </w:txbxContent>
-                      </wps:txbx>
-                      <wps:bodyPr rot="0" vert="horz" wrap="square" lIns="91440" tIns="45720" rIns="91440" bIns="45720" anchor="t" anchorCtr="0">
-                        <a:spAutoFit/>
-                      </wps:bodyPr>
-                    </wps:wsp>
-                  </a:graphicData>
-                </a:graphic>
-                <wp14:sizeRelH relativeFrom="margin">
-                  <wp14:pctWidth>40000</wp14:pctWidth>
-                </wp14:sizeRelH>
-                <wp14:sizeRelV relativeFrom="margin">
-                  <wp14:pctHeight>20000</wp14:pctHeight>
-                </wp14:sizeRelV>
-              </wp:anchor>
-            </w:drawing>
-          </mc:Choice>
-          <mc:Fallback>
-            <w:pict>
-              <v:shape id="_x0000_s1028" type="#_x0000_t202" style="position:absolute;margin-left:330.4pt;margin-top:391.65pt;width:185.9pt;height:110.6pt;z-index:251666432;visibility:visible;mso-wrap-style:square;mso-width-percent:400;mso-height-percent:200;mso-wrap-distance-left:9pt;mso-wrap-distance-top:3.6pt;mso-wrap-distance-right:9pt;mso-wrap-distance-bottom:3.6pt;mso-position-horizontal:absolute;mso-position-horizontal-relative:text;mso-position-vertical:absolute;mso-position-vertical-relative:text;mso-width-percent:400;mso-height-percent:200;mso-width-relative:margin;mso-height-relative:margin;v-text-anchor:top" o:gfxdata="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">
-                <v:textbox style="mso-fit-shape-to-text:t">
-                  <w:txbxContent>
-                    <w:p>
-                      <w:r>
-                        <w:t>We could use a water tower in the level like the image shows, we could use connecting pipes to transfer water to different areas for example turning a wheel to open a door.</w:t>
-                      </w:r>
-                    </w:p>
-                    <w:p>
-                      <w:r>
-                        <w:t xml:space="preserve">Image found at - </w:t>
-                      </w:r>
-                      <w:r>
-                        <w:t>https://www.gamasutra.com/blogs/HuguesBarlet/20140907/225061/Block_design_in_level_design.php</w:t>
-                      </w:r>
-                      <w:bookmarkStart w:id="1" w:name="_GoBack"/>
-                      <w:bookmarkEnd w:id="1"/>
-                    </w:p>
-                  </w:txbxContent>
-                </v:textbox>
-                <w10:wrap type="square"/>
-              </v:shape>
-            </w:pict>
-          </mc:Fallback>
-        </mc:AlternateContent>
-      </w:r>
-      <w:r>
-        <w:drawing>
-          <wp:anchor distT="0" distB="0" distL="114300" distR="114300" simplePos="0" relativeHeight="251664384" behindDoc="1" locked="0" layoutInCell="1" allowOverlap="1" wp14:anchorId="3CEE1F78">
-            <wp:simplePos x="0" y="0"/>
-            <wp:positionH relativeFrom="margin">
-              <wp:align>left</wp:align>
-            </wp:positionH>
-            <wp:positionV relativeFrom="paragraph">
-              <wp:posOffset>4966970</wp:posOffset>
-            </wp:positionV>
-            <wp:extent cx="4171950" cy="2462530"/>
-            <wp:effectExtent l="0" t="0" r="0" b="0"/>
-            <wp:wrapTight wrapText="bothSides">
-              <wp:wrapPolygon edited="0">
-                <wp:start x="0" y="0"/>
-                <wp:lineTo x="0" y="21388"/>
-                <wp:lineTo x="21501" y="21388"/>
-                <wp:lineTo x="21501" y="0"/>
-                <wp:lineTo x="0" y="0"/>
-              </wp:wrapPolygon>
-            </wp:wrapTight>
-            <wp:docPr id="4" name="Picture 4"/>
-            <wp:cNvGraphicFramePr>
-              <a:graphicFrameLocks xmlns:a="http://schemas.openxmlformats.org/drawingml/2006/main" noChangeAspect="1"/>
-            </wp:cNvGraphicFramePr>
-            <a:graphic xmlns:a="http://schemas.openxmlformats.org/drawingml/2006/main">
-              <a:graphicData uri="http://schemas.openxmlformats.org/drawingml/2006/picture">
-                <pic:pic xmlns:pic="http://schemas.openxmlformats.org/drawingml/2006/picture">
-                  <pic:nvPicPr>
-                    <pic:cNvPr id="1" name=""/>
-                    <pic:cNvPicPr/>
-                  </pic:nvPicPr>
-                  <pic:blipFill>
-                    <a:blip r:embed="rId7">
-                      <a:extLst>
-                        <a:ext uri="{28A0092B-C50C-407E-A947-70E740481C1C}">
-                          <a14:useLocalDpi xmlns:a14="http://schemas.microsoft.com/office/drawing/2010/main" val="0"/>
-                        </a:ext>
-                      </a:extLst>
-                    </a:blip>
-                    <a:stretch>
-                      <a:fillRect/>
-                    </a:stretch>
-                  </pic:blipFill>
-                  <pic:spPr>
-                    <a:xfrm>
-                      <a:off x="0" y="0"/>
-                      <a:ext cx="4171950" cy="2462530"/>
-                    </a:xfrm>
-                    <a:prstGeom prst="rect">
-                      <a:avLst/>
-                    </a:prstGeom>
-                  </pic:spPr>
-                </pic:pic>
-              </a:graphicData>
-            </a:graphic>
-            <wp14:sizeRelH relativeFrom="page">
-              <wp14:pctWidth>0</wp14:pctWidth>
-            </wp14:sizeRelH>
-            <wp14:sizeRelV relativeFrom="page">
-              <wp14:pctHeight>0</wp14:pctHeight>
-            </wp14:sizeRelV>
-          </wp:anchor>
-        </w:drawing>
-      </w:r>
-      <w:r>
-        <w:rPr>
-          <w:noProof/>
-        </w:rPr>
-        <w:drawing>
-          <wp:anchor distT="0" distB="0" distL="114300" distR="114300" simplePos="0" relativeHeight="251661312" behindDoc="1" locked="0" layoutInCell="1" allowOverlap="1" wp14:anchorId="5D6E762B">
-            <wp:simplePos x="0" y="0"/>
-            <wp:positionH relativeFrom="margin">
-              <wp:align>left</wp:align>
-            </wp:positionH>
-            <wp:positionV relativeFrom="paragraph">
-              <wp:posOffset>2383790</wp:posOffset>
-            </wp:positionV>
-            <wp:extent cx="3239770" cy="2419350"/>
-            <wp:effectExtent l="0" t="0" r="0" b="0"/>
-            <wp:wrapTight wrapText="bothSides">
-              <wp:wrapPolygon edited="0">
-                <wp:start x="0" y="0"/>
-                <wp:lineTo x="0" y="21430"/>
-                <wp:lineTo x="21465" y="21430"/>
-                <wp:lineTo x="21465" y="0"/>
-                <wp:lineTo x="0" y="0"/>
-              </wp:wrapPolygon>
-            </wp:wrapTight>
-            <wp:docPr id="2" name="Picture 2"/>
-            <wp:cNvGraphicFramePr>
-              <a:graphicFrameLocks xmlns:a="http://schemas.openxmlformats.org/drawingml/2006/main" noChangeAspect="1"/>
-            </wp:cNvGraphicFramePr>
-            <a:graphic xmlns:a="http://schemas.openxmlformats.org/drawingml/2006/main">
-              <a:graphicData uri="http://schemas.openxmlformats.org/drawingml/2006/picture">
-                <pic:pic xmlns:pic="http://schemas.openxmlformats.org/drawingml/2006/picture">
-                  <pic:nvPicPr>
-                    <pic:cNvPr id="1" name=""/>
-                    <pic:cNvPicPr/>
-                  </pic:nvPicPr>
-                  <pic:blipFill>
-                    <a:blip r:embed="rId8">
-                      <a:extLst>
-                        <a:ext uri="{28A0092B-C50C-407E-A947-70E740481C1C}">
-                          <a14:useLocalDpi xmlns:a14="http://schemas.microsoft.com/office/drawing/2010/main" val="0"/>
-                        </a:ext>
-                      </a:extLst>
-                    </a:blip>
-                    <a:stretch>
-                      <a:fillRect/>
-                    </a:stretch>
-                  </pic:blipFill>
-                  <pic:spPr>
-                    <a:xfrm>
-                      <a:off x="0" y="0"/>
-                      <a:ext cx="3239770" cy="2419350"/>
-                    </a:xfrm>
-                    <a:prstGeom prst="rect">
-                      <a:avLst/>
-                    </a:prstGeom>
-                  </pic:spPr>
-                </pic:pic>
-              </a:graphicData>
-            </a:graphic>
-            <wp14:sizeRelH relativeFrom="page">
-              <wp14:pctWidth>0</wp14:pctWidth>
-            </wp14:sizeRelH>
-            <wp14:sizeRelV relativeFrom="page">
-              <wp14:pctHeight>0</wp14:pctHeight>
-            </wp14:sizeRelV>
-          </wp:anchor>
-        </w:drawing>
-      </w:r>
-    </w:p>
+    <w:p/>
     <w:sectPr>
-      <w:headerReference w:type="default" r:id="rId9"/>
+      <w:headerReference w:type="default" r:id="rId6"/>
       <w:pgSz w:w="11906" w:h="16838"/>
       <w:pgMar w:top="1440" w:right="1440" w:bottom="1440" w:left="1440" w:header="708" w:footer="708" w:gutter="0"/>
       <w:cols w:space="708"/>
@@ -871,7 +306,7 @@
 </file>
 
 <file path=word/endnotes.xml><?xml version="1.0" encoding="utf-8"?>
-<w:endnotes xmlns:wpc="http://schemas.microsoft.com/office/word/2010/wordprocessingCanvas" xmlns:cx="http://schemas.microsoft.com/office/drawing/2014/chartex" xmlns:cx1="http://schemas.microsoft.com/office/drawing/2015/9/8/chartex" xmlns:cx2="http://schemas.microsoft.com/office/drawing/2015/10/21/chartex" xmlns:cx3="http://schemas.microsoft.com/office/drawing/2016/5/9/chartex" xmlns:cx4="http://schemas.microsoft.com/office/drawing/2016/5/10/chartex" xmlns:cx5="http://schemas.microsoft.com/office/drawing/2016/5/11/chartex" xmlns:cx6="http://schemas.microsoft.com/office/drawing/2016/5/12/chartex" xmlns:cx7="http://schemas.microsoft.com/office/drawing/2016/5/13/chartex" xmlns:cx8="http://schemas.microsoft.com/office/drawing/2016/5/14/chartex" xmlns:mc="http://schemas.openxmlformats.org/markup-compatibility/2006" xmlns:aink="http://schemas.microsoft.com/office/drawing/2016/ink" xmlns:am3d="http://schemas.microsoft.com/office/drawing/2017/model3d" xmlns:o="urn:schemas-microsoft-com:office:office" xmlns:r="http://schemas.openxmlformats.org/officeDocument/2006/relationships" xmlns:m="http://schemas.openxmlformats.org/officeDocument/2006/math" xmlns:v="urn:schemas-microsoft-com:vml" xmlns:wp14="http://schemas.microsoft.com/office/word/2010/wordprocessingDrawing" xmlns:wp="http://schemas.openxmlformats.org/drawingml/2006/wordprocessingDrawing" xmlns:w10="urn:schemas-microsoft-com:office:word" xmlns:w="http://schemas.openxmlformats.org/wordprocessingml/2006/main" xmlns:w14="http://schemas.microsoft.com/office/word/2010/wordml" xmlns:w15="http://schemas.microsoft.com/office/word/2012/wordml" xmlns:w16cid="http://schemas.microsoft.com/office/word/2016/wordml/cid" xmlns:w16se="http://schemas.microsoft.com/office/word/2015/wordml/symex" xmlns:wpg="http://schemas.microsoft.com/office/word/2010/wordprocessingGroup" xmlns:wpi="http://schemas.microsoft.com/office/word/2010/wordprocessingInk" xmlns:wne="http://schemas.microsoft.com/office/word/2006/wordml" xmlns:wps="http://schemas.microsoft.com/office/word/2010/wordprocessingShape" mc:Ignorable="w14 w15 w16se w16cid wp14">
+<w:endnotes xmlns:wpc="http://schemas.microsoft.com/office/word/2010/wordprocessingCanvas" xmlns:cx="http://schemas.microsoft.com/office/drawing/2014/chartex" xmlns:mc="http://schemas.openxmlformats.org/markup-compatibility/2006" xmlns:o="urn:schemas-microsoft-com:office:office" xmlns:r="http://schemas.openxmlformats.org/officeDocument/2006/relationships" xmlns:m="http://schemas.openxmlformats.org/officeDocument/2006/math" xmlns:v="urn:schemas-microsoft-com:vml" xmlns:wp14="http://schemas.microsoft.com/office/word/2010/wordprocessingDrawing" xmlns:wp="http://schemas.openxmlformats.org/drawingml/2006/wordprocessingDrawing" xmlns:w10="urn:schemas-microsoft-com:office:word" xmlns:w="http://schemas.openxmlformats.org/wordprocessingml/2006/main" xmlns:w14="http://schemas.microsoft.com/office/word/2010/wordml" xmlns:w15="http://schemas.microsoft.com/office/word/2012/wordml" xmlns:w16se="http://schemas.microsoft.com/office/word/2015/wordml/symex" xmlns:wpg="http://schemas.microsoft.com/office/word/2010/wordprocessingGroup" xmlns:wpi="http://schemas.microsoft.com/office/word/2010/wordprocessingInk" xmlns:wne="http://schemas.microsoft.com/office/word/2006/wordml" xmlns:wps="http://schemas.microsoft.com/office/word/2010/wordprocessingShape" mc:Ignorable="w14 w15 w16se wp14">
   <w:endnote w:type="separator" w:id="-1">
     <w:p>
       <w:pPr>
@@ -896,7 +331,7 @@
 </file>
 
 <file path=word/footnotes.xml><?xml version="1.0" encoding="utf-8"?>
-<w:footnotes xmlns:wpc="http://schemas.microsoft.com/office/word/2010/wordprocessingCanvas" xmlns:cx="http://schemas.microsoft.com/office/drawing/2014/chartex" xmlns:cx1="http://schemas.microsoft.com/office/drawing/2015/9/8/chartex" xmlns:cx2="http://schemas.microsoft.com/office/drawing/2015/10/21/chartex" xmlns:cx3="http://schemas.microsoft.com/office/drawing/2016/5/9/chartex" xmlns:cx4="http://schemas.microsoft.com/office/drawing/2016/5/10/chartex" xmlns:cx5="http://schemas.microsoft.com/office/drawing/2016/5/11/chartex" xmlns:cx6="http://schemas.microsoft.com/office/drawing/2016/5/12/chartex" xmlns:cx7="http://schemas.microsoft.com/office/drawing/2016/5/13/chartex" xmlns:cx8="http://schemas.microsoft.com/office/drawing/2016/5/14/chartex" xmlns:mc="http://schemas.openxmlformats.org/markup-compatibility/2006" xmlns:aink="http://schemas.microsoft.com/office/drawing/2016/ink" xmlns:am3d="http://schemas.microsoft.com/office/drawing/2017/model3d" xmlns:o="urn:schemas-microsoft-com:office:office" xmlns:r="http://schemas.openxmlformats.org/officeDocument/2006/relationships" xmlns:m="http://schemas.openxmlformats.org/officeDocument/2006/math" xmlns:v="urn:schemas-microsoft-com:vml" xmlns:wp14="http://schemas.microsoft.com/office/word/2010/wordprocessingDrawing" xmlns:wp="http://schemas.openxmlformats.org/drawingml/2006/wordprocessingDrawing" xmlns:w10="urn:schemas-microsoft-com:office:word" xmlns:w="http://schemas.openxmlformats.org/wordprocessingml/2006/main" xmlns:w14="http://schemas.microsoft.com/office/word/2010/wordml" xmlns:w15="http://schemas.microsoft.com/office/word/2012/wordml" xmlns:w16cid="http://schemas.microsoft.com/office/word/2016/wordml/cid" xmlns:w16se="http://schemas.microsoft.com/office/word/2015/wordml/symex" xmlns:wpg="http://schemas.microsoft.com/office/word/2010/wordprocessingGroup" xmlns:wpi="http://schemas.microsoft.com/office/word/2010/wordprocessingInk" xmlns:wne="http://schemas.microsoft.com/office/word/2006/wordml" xmlns:wps="http://schemas.microsoft.com/office/word/2010/wordprocessingShape" mc:Ignorable="w14 w15 w16se w16cid wp14">
+<w:footnotes xmlns:wpc="http://schemas.microsoft.com/office/word/2010/wordprocessingCanvas" xmlns:cx="http://schemas.microsoft.com/office/drawing/2014/chartex" xmlns:mc="http://schemas.openxmlformats.org/markup-compatibility/2006" xmlns:o="urn:schemas-microsoft-com:office:office" xmlns:r="http://schemas.openxmlformats.org/officeDocument/2006/relationships" xmlns:m="http://schemas.openxmlformats.org/officeDocument/2006/math" xmlns:v="urn:schemas-microsoft-com:vml" xmlns:wp14="http://schemas.microsoft.com/office/word/2010/wordprocessingDrawing" xmlns:wp="http://schemas.openxmlformats.org/drawingml/2006/wordprocessingDrawing" xmlns:w10="urn:schemas-microsoft-com:office:word" xmlns:w="http://schemas.openxmlformats.org/wordprocessingml/2006/main" xmlns:w14="http://schemas.microsoft.com/office/word/2010/wordml" xmlns:w15="http://schemas.microsoft.com/office/word/2012/wordml" xmlns:w16se="http://schemas.microsoft.com/office/word/2015/wordml/symex" xmlns:wpg="http://schemas.microsoft.com/office/word/2010/wordprocessingGroup" xmlns:wpi="http://schemas.microsoft.com/office/word/2010/wordprocessingInk" xmlns:wne="http://schemas.microsoft.com/office/word/2006/wordml" xmlns:wps="http://schemas.microsoft.com/office/word/2010/wordprocessingShape" mc:Ignorable="w14 w15 w16se wp14">
   <w:footnote w:type="separator" w:id="-1">
     <w:p>
       <w:pPr>
@@ -921,7 +356,7 @@
 </file>
 
 <file path=word/header1.xml><?xml version="1.0" encoding="utf-8"?>
-<w:hdr xmlns:wpc="http://schemas.microsoft.com/office/word/2010/wordprocessingCanvas" xmlns:cx="http://schemas.microsoft.com/office/drawing/2014/chartex" xmlns:cx1="http://schemas.microsoft.com/office/drawing/2015/9/8/chartex" xmlns:cx2="http://schemas.microsoft.com/office/drawing/2015/10/21/chartex" xmlns:cx3="http://schemas.microsoft.com/office/drawing/2016/5/9/chartex" xmlns:cx4="http://schemas.microsoft.com/office/drawing/2016/5/10/chartex" xmlns:cx5="http://schemas.microsoft.com/office/drawing/2016/5/11/chartex" xmlns:cx6="http://schemas.microsoft.com/office/drawing/2016/5/12/chartex" xmlns:cx7="http://schemas.microsoft.com/office/drawing/2016/5/13/chartex" xmlns:cx8="http://schemas.microsoft.com/office/drawing/2016/5/14/chartex" xmlns:mc="http://schemas.openxmlformats.org/markup-compatibility/2006" xmlns:aink="http://schemas.microsoft.com/office/drawing/2016/ink" xmlns:am3d="http://schemas.microsoft.com/office/drawing/2017/model3d" xmlns:o="urn:schemas-microsoft-com:office:office" xmlns:r="http://schemas.openxmlformats.org/officeDocument/2006/relationships" xmlns:m="http://schemas.openxmlformats.org/officeDocument/2006/math" xmlns:v="urn:schemas-microsoft-com:vml" xmlns:wp14="http://schemas.microsoft.com/office/word/2010/wordprocessingDrawing" xmlns:wp="http://schemas.openxmlformats.org/drawingml/2006/wordprocessingDrawing" xmlns:w10="urn:schemas-microsoft-com:office:word" xmlns:w="http://schemas.openxmlformats.org/wordprocessingml/2006/main" xmlns:w14="http://schemas.microsoft.com/office/word/2010/wordml" xmlns:w15="http://schemas.microsoft.com/office/word/2012/wordml" xmlns:w16cid="http://schemas.microsoft.com/office/word/2016/wordml/cid" xmlns:w16se="http://schemas.microsoft.com/office/word/2015/wordml/symex" xmlns:wpg="http://schemas.microsoft.com/office/word/2010/wordprocessingGroup" xmlns:wpi="http://schemas.microsoft.com/office/word/2010/wordprocessingInk" xmlns:wne="http://schemas.microsoft.com/office/word/2006/wordml" xmlns:wps="http://schemas.microsoft.com/office/word/2010/wordprocessingShape" mc:Ignorable="w14 w15 w16se w16cid wp14">
+<w:hdr xmlns:wpc="http://schemas.microsoft.com/office/word/2010/wordprocessingCanvas" xmlns:cx="http://schemas.microsoft.com/office/drawing/2014/chartex" xmlns:mc="http://schemas.openxmlformats.org/markup-compatibility/2006" xmlns:o="urn:schemas-microsoft-com:office:office" xmlns:r="http://schemas.openxmlformats.org/officeDocument/2006/relationships" xmlns:m="http://schemas.openxmlformats.org/officeDocument/2006/math" xmlns:v="urn:schemas-microsoft-com:vml" xmlns:wp14="http://schemas.microsoft.com/office/word/2010/wordprocessingDrawing" xmlns:wp="http://schemas.openxmlformats.org/drawingml/2006/wordprocessingDrawing" xmlns:w10="urn:schemas-microsoft-com:office:word" xmlns:w="http://schemas.openxmlformats.org/wordprocessingml/2006/main" xmlns:w14="http://schemas.microsoft.com/office/word/2010/wordml" xmlns:w15="http://schemas.microsoft.com/office/word/2012/wordml" xmlns:w16se="http://schemas.microsoft.com/office/word/2015/wordml/symex" xmlns:wpg="http://schemas.microsoft.com/office/word/2010/wordprocessingGroup" xmlns:wpi="http://schemas.microsoft.com/office/word/2010/wordprocessingInk" xmlns:wne="http://schemas.microsoft.com/office/word/2006/wordml" xmlns:wps="http://schemas.microsoft.com/office/word/2010/wordprocessingShape" mc:Ignorable="w14 w15 w16se wp14">
   <w:p>
     <w:pPr>
       <w:pStyle w:val="Header"/>
@@ -934,7 +369,7 @@
 </file>
 
 <file path=word/styles.xml><?xml version="1.0" encoding="utf-8"?>
-<w:styles xmlns:mc="http://schemas.openxmlformats.org/markup-compatibility/2006" xmlns:r="http://schemas.openxmlformats.org/officeDocument/2006/relationships" xmlns:w="http://schemas.openxmlformats.org/wordprocessingml/2006/main" xmlns:w14="http://schemas.microsoft.com/office/word/2010/wordml" xmlns:w15="http://schemas.microsoft.com/office/word/2012/wordml" xmlns:w16cid="http://schemas.microsoft.com/office/word/2016/wordml/cid" xmlns:w16se="http://schemas.microsoft.com/office/word/2015/wordml/symex" mc:Ignorable="w14 w15 w16se w16cid">
+<w:styles xmlns:mc="http://schemas.openxmlformats.org/markup-compatibility/2006" xmlns:r="http://schemas.openxmlformats.org/officeDocument/2006/relationships" xmlns:w="http://schemas.openxmlformats.org/wordprocessingml/2006/main" xmlns:w14="http://schemas.microsoft.com/office/word/2010/wordml" xmlns:w15="http://schemas.microsoft.com/office/word/2012/wordml" xmlns:w16se="http://schemas.microsoft.com/office/word/2015/wordml/symex" mc:Ignorable="w14 w15 w16se">
   <w:docDefaults>
     <w:rPrDefault>
       <w:rPr>
@@ -950,7 +385,7 @@
       </w:pPr>
     </w:pPrDefault>
   </w:docDefaults>
-  <w:latentStyles w:defLockedState="0" w:defUIPriority="99" w:defSemiHidden="0" w:defUnhideWhenUsed="0" w:defQFormat="0" w:count="375">
+  <w:latentStyles w:defLockedState="0" w:defUIPriority="99" w:defSemiHidden="0" w:defUnhideWhenUsed="0" w:defQFormat="0" w:count="371">
     <w:lsdException w:name="Normal" w:uiPriority="0" w:qFormat="1"/>
     <w:lsdException w:name="heading 1" w:uiPriority="9" w:qFormat="1"/>
     <w:lsdException w:name="heading 2" w:semiHidden="1" w:uiPriority="9" w:unhideWhenUsed="1" w:qFormat="1"/>
@@ -1322,10 +757,6 @@
     <w:lsdException w:name="List Table 5 Dark Accent 6" w:uiPriority="50"/>
     <w:lsdException w:name="List Table 6 Colorful Accent 6" w:uiPriority="51"/>
     <w:lsdException w:name="List Table 7 Colorful Accent 6" w:uiPriority="52"/>
-    <w:lsdException w:name="Mention" w:semiHidden="1" w:unhideWhenUsed="1"/>
-    <w:lsdException w:name="Smart Hyperlink" w:semiHidden="1" w:unhideWhenUsed="1"/>
-    <w:lsdException w:name="Hashtag" w:semiHidden="1" w:unhideWhenUsed="1"/>
-    <w:lsdException w:name="Unresolved Mention" w:semiHidden="1" w:unhideWhenUsed="1"/>
   </w:latentStyles>
   <w:style w:type="paragraph" w:default="1" w:styleId="Normal">
     <w:name w:val="Normal"/>

</xml_diff>

<commit_message>
Updated Level design document
Updated the puzzle mechanics
added design for first level
</commit_message>
<xml_diff>
--- a/Level design.docx
+++ b/Level design.docx
@@ -136,166 +136,226 @@
     </w:p>
     <w:p>
       <w:r>
-        <w:t>- Timed buttons</w:t>
-      </w:r>
-    </w:p>
-    <w:p>
-      <w:r>
         <w:t>- Activating elevators</w:t>
       </w:r>
     </w:p>
     <w:p>
+      <w:r>
+        <w:t>- Stopping elevators</w:t>
+      </w:r>
+    </w:p>
+    <w:p>
+      <w:r>
+        <w:t>- Stopping waterflow</w:t>
+      </w:r>
+    </w:p>
+    <w:p>
+      <w:r>
+        <w:t xml:space="preserve">- </w:t>
+      </w:r>
+      <w:r>
+        <w:t>Extending bridge or platforms</w:t>
+      </w:r>
+    </w:p>
+    <w:p>
+      <w:r>
+        <w:t>-</w:t>
+      </w:r>
+      <w:r>
+        <w:t xml:space="preserve"> Shortening bridge or platforms</w:t>
+      </w:r>
+    </w:p>
+    <w:p>
+      <w:r>
+        <w:t>-</w:t>
+      </w:r>
+      <w:r>
+        <w:t xml:space="preserve"> Opening doors / pipes</w:t>
+      </w:r>
+    </w:p>
+    <w:p>
+      <w:r>
+        <w:t>-</w:t>
+      </w:r>
+      <w:r>
+        <w:t xml:space="preserve"> </w:t>
+      </w:r>
+      <w:r>
+        <w:t>Closing doors / pipes</w:t>
+      </w:r>
+    </w:p>
+    <w:p>
+      <w:r>
+        <w:t xml:space="preserve">- </w:t>
+      </w:r>
+      <w:r>
+        <w:t>Levers or switches</w:t>
+      </w:r>
+    </w:p>
+    <w:p>
+      <w:r>
+        <w:t>- unlock a door for the player to open with the mouse</w:t>
+      </w:r>
+    </w:p>
+    <w:p>
+      <w:r>
+        <w:t>- Trapping enemies?</w:t>
+      </w:r>
+    </w:p>
+    <w:p>
+      <w:pPr>
+        <w:rPr>
+          <w:b/>
+        </w:rPr>
+      </w:pPr>
+      <w:r>
+        <w:rPr>
+          <w:b/>
+        </w:rPr>
+        <w:t>2</w:t>
+      </w:r>
+    </w:p>
+    <w:p>
+      <w:r>
+        <w:t>-</w:t>
+      </w:r>
+      <w:r>
+        <w:t xml:space="preserve"> Move players / objects</w:t>
+      </w:r>
+    </w:p>
+    <w:p>
+      <w:r>
+        <w:t>-</w:t>
+      </w:r>
+      <w:r>
+        <w:t xml:space="preserve"> </w:t>
+      </w:r>
+      <w:r>
+        <w:t>Constantly moving</w:t>
+      </w:r>
+    </w:p>
+    <w:p>
+      <w:r>
+        <w:t>-</w:t>
+      </w:r>
+      <w:r>
+        <w:t xml:space="preserve"> Stopping on different floors</w:t>
+      </w:r>
+    </w:p>
+    <w:p>
+      <w:pPr>
+        <w:rPr>
+          <w:b/>
+        </w:rPr>
+      </w:pPr>
+      <w:r>
+        <w:rPr>
+          <w:b/>
+        </w:rPr>
+        <w:t>3</w:t>
+      </w:r>
+    </w:p>
+    <w:p>
+      <w:r>
+        <w:t>- Wrecking ball</w:t>
+      </w:r>
+      <w:r>
+        <w:tab/>
+      </w:r>
+    </w:p>
+    <w:p>
+      <w:r>
+        <w:t>- Pits</w:t>
+      </w:r>
+    </w:p>
+    <w:p>
+      <w:r>
+        <w:t>- Spikes</w:t>
+      </w:r>
+    </w:p>
+    <w:p>
+      <w:r>
+        <w:t>- patrolling enemies?</w:t>
+      </w:r>
+    </w:p>
+    <w:p>
+      <w:pPr>
+        <w:rPr>
+          <w:b/>
+          <w:u w:val="single"/>
+        </w:rPr>
+      </w:pPr>
+    </w:p>
+    <w:p>
+      <w:pPr>
+        <w:rPr>
+          <w:b/>
+          <w:u w:val="single"/>
+        </w:rPr>
+      </w:pPr>
+    </w:p>
+    <w:p>
+      <w:pPr>
+        <w:rPr>
+          <w:b/>
+          <w:u w:val="single"/>
+        </w:rPr>
+      </w:pPr>
+    </w:p>
+    <w:p>
+      <w:pPr>
+        <w:rPr>
+          <w:b/>
+          <w:u w:val="single"/>
+        </w:rPr>
+      </w:pPr>
+      <w:r>
+        <w:rPr>
+          <w:b/>
+          <w:u w:val="single"/>
+        </w:rPr>
+        <w:lastRenderedPageBreak/>
+        <w:t>Puzzle</w:t>
+      </w:r>
       <w:bookmarkStart w:id="0" w:name="_GoBack"/>
       <w:bookmarkEnd w:id="0"/>
       <w:r>
-        <w:t>- Stopping elevators</w:t>
-      </w:r>
-    </w:p>
-    <w:p>
-      <w:r>
-        <w:t>- Stopping waterflow</w:t>
-      </w:r>
-    </w:p>
-    <w:p>
-      <w:r>
-        <w:t xml:space="preserve">- </w:t>
-      </w:r>
-      <w:r>
-        <w:t>Extending bridge or platforms</w:t>
-      </w:r>
-    </w:p>
-    <w:p>
-      <w:r>
-        <w:t>-</w:t>
-      </w:r>
-      <w:r>
-        <w:t xml:space="preserve"> Shortening bridge or platforms</w:t>
-      </w:r>
-    </w:p>
-    <w:p>
-      <w:r>
-        <w:t>-</w:t>
-      </w:r>
-      <w:r>
-        <w:t xml:space="preserve"> Opening doors / pipes</w:t>
-      </w:r>
-    </w:p>
-    <w:p>
-      <w:r>
-        <w:t>-</w:t>
-      </w:r>
-      <w:r>
-        <w:t xml:space="preserve"> </w:t>
-      </w:r>
-      <w:r>
-        <w:t>Closing doors / pipes</w:t>
-      </w:r>
-    </w:p>
-    <w:p>
-      <w:r>
-        <w:t xml:space="preserve">- </w:t>
-      </w:r>
-      <w:r>
-        <w:t>O</w:t>
-      </w:r>
-      <w:r>
-        <w:t>pening windows or sections in wall (to make water flow through them)</w:t>
-      </w:r>
-    </w:p>
-    <w:p>
-      <w:r>
-        <w:t>- Closing windows or sections in the wall (to make water flow stop)</w:t>
-      </w:r>
-    </w:p>
-    <w:p>
-      <w:r>
-        <w:t xml:space="preserve">- </w:t>
-      </w:r>
-      <w:r>
-        <w:t>Levers or switches</w:t>
-      </w:r>
-    </w:p>
-    <w:p>
-      <w:pPr>
-        <w:rPr>
-          <w:b/>
-        </w:rPr>
-      </w:pPr>
-      <w:r>
-        <w:rPr>
-          <w:b/>
-        </w:rPr>
-        <w:t>2</w:t>
-      </w:r>
-    </w:p>
-    <w:p>
-      <w:r>
-        <w:t>-</w:t>
-      </w:r>
-      <w:r>
-        <w:t xml:space="preserve"> Move players / objects</w:t>
-      </w:r>
-    </w:p>
-    <w:p>
-      <w:r>
-        <w:t>-</w:t>
-      </w:r>
-      <w:r>
-        <w:t xml:space="preserve"> </w:t>
-      </w:r>
-      <w:r>
-        <w:t>Constantly moving</w:t>
-      </w:r>
-    </w:p>
-    <w:p>
-      <w:r>
-        <w:t>-</w:t>
-      </w:r>
-      <w:r>
-        <w:t xml:space="preserve"> Stopping on different floors</w:t>
-      </w:r>
-    </w:p>
-    <w:p>
-      <w:pPr>
-        <w:rPr>
-          <w:b/>
-        </w:rPr>
-      </w:pPr>
-      <w:r>
-        <w:rPr>
-          <w:b/>
-        </w:rPr>
-        <w:t>3</w:t>
-      </w:r>
-    </w:p>
-    <w:p>
-      <w:pPr>
-        <w:tabs>
-          <w:tab w:val="left" w:pos="3255"/>
-        </w:tabs>
-      </w:pPr>
-      <w:r>
-        <w:tab/>
-      </w:r>
-    </w:p>
-    <w:p>
-      <w:pPr>
-        <w:rPr>
-          <w:b/>
-          <w:u w:val="single"/>
-        </w:rPr>
-      </w:pPr>
-      <w:r>
-        <w:rPr>
-          <w:b/>
-          <w:u w:val="single"/>
-        </w:rPr>
-        <w:t>Design ideas</w:t>
+        <w:rPr>
+          <w:b/>
+          <w:u w:val="single"/>
+        </w:rPr>
+        <w:t xml:space="preserve"> d</w:t>
+      </w:r>
+      <w:r>
+        <w:rPr>
+          <w:b/>
+          <w:u w:val="single"/>
+        </w:rPr>
+        <w:t>esign ideas</w:t>
+      </w:r>
+    </w:p>
+    <w:p>
+      <w:r>
+        <w:t>Level 1 – Buttons</w:t>
+      </w:r>
+      <w:r>
+        <w:t>.</w:t>
+      </w:r>
+    </w:p>
+    <w:p>
+      <w:r>
+        <w:t xml:space="preserve">Level </w:t>
+      </w:r>
+      <w:r>
+        <w:t>2 – Buttons that extend a bridge or platforms</w:t>
+      </w:r>
+      <w:r>
+        <w:t>.</w:t>
       </w:r>
     </w:p>
     <w:p/>
     <w:sectPr>
-      <w:headerReference w:type="default" r:id="rId6"/>
+      <w:headerReference w:type="default" r:id="rId7"/>
       <w:pgSz w:w="11906" w:h="16838"/>
       <w:pgMar w:top="1440" w:right="1440" w:bottom="1440" w:left="1440" w:header="708" w:footer="708" w:gutter="0"/>
       <w:cols w:space="708"/>
@@ -366,6 +426,243 @@
     </w:r>
   </w:p>
 </w:hdr>
+</file>
+
+<file path=word/numbering.xml><?xml version="1.0" encoding="utf-8"?>
+<w:numbering xmlns:wpc="http://schemas.microsoft.com/office/word/2010/wordprocessingCanvas" xmlns:cx="http://schemas.microsoft.com/office/drawing/2014/chartex" xmlns:mc="http://schemas.openxmlformats.org/markup-compatibility/2006" xmlns:o="urn:schemas-microsoft-com:office:office" xmlns:r="http://schemas.openxmlformats.org/officeDocument/2006/relationships" xmlns:m="http://schemas.openxmlformats.org/officeDocument/2006/math" xmlns:v="urn:schemas-microsoft-com:vml" xmlns:wp14="http://schemas.microsoft.com/office/word/2010/wordprocessingDrawing" xmlns:wp="http://schemas.openxmlformats.org/drawingml/2006/wordprocessingDrawing" xmlns:w10="urn:schemas-microsoft-com:office:word" xmlns:w="http://schemas.openxmlformats.org/wordprocessingml/2006/main" xmlns:w14="http://schemas.microsoft.com/office/word/2010/wordml" xmlns:w15="http://schemas.microsoft.com/office/word/2012/wordml" xmlns:w16se="http://schemas.microsoft.com/office/word/2015/wordml/symex" xmlns:wpg="http://schemas.microsoft.com/office/word/2010/wordprocessingGroup" xmlns:wpi="http://schemas.microsoft.com/office/word/2010/wordprocessingInk" xmlns:wne="http://schemas.microsoft.com/office/word/2006/wordml" xmlns:wps="http://schemas.microsoft.com/office/word/2010/wordprocessingShape" mc:Ignorable="w14 w15 w16se wp14">
+  <w:abstractNum w:abstractNumId="0" w15:restartNumberingAfterBreak="0">
+    <w:nsid w:val="01C51F6F"/>
+    <w:multiLevelType w:val="hybridMultilevel"/>
+    <w:tmpl w:val="97D8CA3E"/>
+    <w:lvl w:ilvl="0" w:tplc="6D40A3F0">
+      <w:start w:val="3"/>
+      <w:numFmt w:val="bullet"/>
+      <w:lvlText w:val="-"/>
+      <w:lvlJc w:val="left"/>
+      <w:pPr>
+        <w:ind w:left="720" w:hanging="360"/>
+      </w:pPr>
+      <w:rPr>
+        <w:rFonts w:ascii="Calibri" w:eastAsiaTheme="minorHAnsi" w:hAnsi="Calibri" w:cs="Calibri" w:hint="default"/>
+      </w:rPr>
+    </w:lvl>
+    <w:lvl w:ilvl="1" w:tplc="08090003" w:tentative="1">
+      <w:start w:val="1"/>
+      <w:numFmt w:val="bullet"/>
+      <w:lvlText w:val="o"/>
+      <w:lvlJc w:val="left"/>
+      <w:pPr>
+        <w:ind w:left="1440" w:hanging="360"/>
+      </w:pPr>
+      <w:rPr>
+        <w:rFonts w:ascii="Courier New" w:hAnsi="Courier New" w:cs="Courier New" w:hint="default"/>
+      </w:rPr>
+    </w:lvl>
+    <w:lvl w:ilvl="2" w:tplc="08090005" w:tentative="1">
+      <w:start w:val="1"/>
+      <w:numFmt w:val="bullet"/>
+      <w:lvlText w:val=""/>
+      <w:lvlJc w:val="left"/>
+      <w:pPr>
+        <w:ind w:left="2160" w:hanging="360"/>
+      </w:pPr>
+      <w:rPr>
+        <w:rFonts w:ascii="Wingdings" w:hAnsi="Wingdings" w:hint="default"/>
+      </w:rPr>
+    </w:lvl>
+    <w:lvl w:ilvl="3" w:tplc="08090001" w:tentative="1">
+      <w:start w:val="1"/>
+      <w:numFmt w:val="bullet"/>
+      <w:lvlText w:val=""/>
+      <w:lvlJc w:val="left"/>
+      <w:pPr>
+        <w:ind w:left="2880" w:hanging="360"/>
+      </w:pPr>
+      <w:rPr>
+        <w:rFonts w:ascii="Symbol" w:hAnsi="Symbol" w:hint="default"/>
+      </w:rPr>
+    </w:lvl>
+    <w:lvl w:ilvl="4" w:tplc="08090003" w:tentative="1">
+      <w:start w:val="1"/>
+      <w:numFmt w:val="bullet"/>
+      <w:lvlText w:val="o"/>
+      <w:lvlJc w:val="left"/>
+      <w:pPr>
+        <w:ind w:left="3600" w:hanging="360"/>
+      </w:pPr>
+      <w:rPr>
+        <w:rFonts w:ascii="Courier New" w:hAnsi="Courier New" w:cs="Courier New" w:hint="default"/>
+      </w:rPr>
+    </w:lvl>
+    <w:lvl w:ilvl="5" w:tplc="08090005" w:tentative="1">
+      <w:start w:val="1"/>
+      <w:numFmt w:val="bullet"/>
+      <w:lvlText w:val=""/>
+      <w:lvlJc w:val="left"/>
+      <w:pPr>
+        <w:ind w:left="4320" w:hanging="360"/>
+      </w:pPr>
+      <w:rPr>
+        <w:rFonts w:ascii="Wingdings" w:hAnsi="Wingdings" w:hint="default"/>
+      </w:rPr>
+    </w:lvl>
+    <w:lvl w:ilvl="6" w:tplc="08090001" w:tentative="1">
+      <w:start w:val="1"/>
+      <w:numFmt w:val="bullet"/>
+      <w:lvlText w:val=""/>
+      <w:lvlJc w:val="left"/>
+      <w:pPr>
+        <w:ind w:left="5040" w:hanging="360"/>
+      </w:pPr>
+      <w:rPr>
+        <w:rFonts w:ascii="Symbol" w:hAnsi="Symbol" w:hint="default"/>
+      </w:rPr>
+    </w:lvl>
+    <w:lvl w:ilvl="7" w:tplc="08090003" w:tentative="1">
+      <w:start w:val="1"/>
+      <w:numFmt w:val="bullet"/>
+      <w:lvlText w:val="o"/>
+      <w:lvlJc w:val="left"/>
+      <w:pPr>
+        <w:ind w:left="5760" w:hanging="360"/>
+      </w:pPr>
+      <w:rPr>
+        <w:rFonts w:ascii="Courier New" w:hAnsi="Courier New" w:cs="Courier New" w:hint="default"/>
+      </w:rPr>
+    </w:lvl>
+    <w:lvl w:ilvl="8" w:tplc="08090005" w:tentative="1">
+      <w:start w:val="1"/>
+      <w:numFmt w:val="bullet"/>
+      <w:lvlText w:val=""/>
+      <w:lvlJc w:val="left"/>
+      <w:pPr>
+        <w:ind w:left="6480" w:hanging="360"/>
+      </w:pPr>
+      <w:rPr>
+        <w:rFonts w:ascii="Wingdings" w:hAnsi="Wingdings" w:hint="default"/>
+      </w:rPr>
+    </w:lvl>
+  </w:abstractNum>
+  <w:abstractNum w:abstractNumId="1" w15:restartNumberingAfterBreak="0">
+    <w:nsid w:val="3F0438B3"/>
+    <w:multiLevelType w:val="hybridMultilevel"/>
+    <w:tmpl w:val="68A4E538"/>
+    <w:lvl w:ilvl="0" w:tplc="58541906">
+      <w:start w:val="3"/>
+      <w:numFmt w:val="bullet"/>
+      <w:lvlText w:val="-"/>
+      <w:lvlJc w:val="left"/>
+      <w:pPr>
+        <w:ind w:left="720" w:hanging="360"/>
+      </w:pPr>
+      <w:rPr>
+        <w:rFonts w:ascii="Calibri" w:eastAsiaTheme="minorHAnsi" w:hAnsi="Calibri" w:cs="Calibri" w:hint="default"/>
+      </w:rPr>
+    </w:lvl>
+    <w:lvl w:ilvl="1" w:tplc="08090003" w:tentative="1">
+      <w:start w:val="1"/>
+      <w:numFmt w:val="bullet"/>
+      <w:lvlText w:val="o"/>
+      <w:lvlJc w:val="left"/>
+      <w:pPr>
+        <w:ind w:left="1440" w:hanging="360"/>
+      </w:pPr>
+      <w:rPr>
+        <w:rFonts w:ascii="Courier New" w:hAnsi="Courier New" w:cs="Courier New" w:hint="default"/>
+      </w:rPr>
+    </w:lvl>
+    <w:lvl w:ilvl="2" w:tplc="08090005" w:tentative="1">
+      <w:start w:val="1"/>
+      <w:numFmt w:val="bullet"/>
+      <w:lvlText w:val=""/>
+      <w:lvlJc w:val="left"/>
+      <w:pPr>
+        <w:ind w:left="2160" w:hanging="360"/>
+      </w:pPr>
+      <w:rPr>
+        <w:rFonts w:ascii="Wingdings" w:hAnsi="Wingdings" w:hint="default"/>
+      </w:rPr>
+    </w:lvl>
+    <w:lvl w:ilvl="3" w:tplc="08090001" w:tentative="1">
+      <w:start w:val="1"/>
+      <w:numFmt w:val="bullet"/>
+      <w:lvlText w:val=""/>
+      <w:lvlJc w:val="left"/>
+      <w:pPr>
+        <w:ind w:left="2880" w:hanging="360"/>
+      </w:pPr>
+      <w:rPr>
+        <w:rFonts w:ascii="Symbol" w:hAnsi="Symbol" w:hint="default"/>
+      </w:rPr>
+    </w:lvl>
+    <w:lvl w:ilvl="4" w:tplc="08090003" w:tentative="1">
+      <w:start w:val="1"/>
+      <w:numFmt w:val="bullet"/>
+      <w:lvlText w:val="o"/>
+      <w:lvlJc w:val="left"/>
+      <w:pPr>
+        <w:ind w:left="3600" w:hanging="360"/>
+      </w:pPr>
+      <w:rPr>
+        <w:rFonts w:ascii="Courier New" w:hAnsi="Courier New" w:cs="Courier New" w:hint="default"/>
+      </w:rPr>
+    </w:lvl>
+    <w:lvl w:ilvl="5" w:tplc="08090005" w:tentative="1">
+      <w:start w:val="1"/>
+      <w:numFmt w:val="bullet"/>
+      <w:lvlText w:val=""/>
+      <w:lvlJc w:val="left"/>
+      <w:pPr>
+        <w:ind w:left="4320" w:hanging="360"/>
+      </w:pPr>
+      <w:rPr>
+        <w:rFonts w:ascii="Wingdings" w:hAnsi="Wingdings" w:hint="default"/>
+      </w:rPr>
+    </w:lvl>
+    <w:lvl w:ilvl="6" w:tplc="08090001" w:tentative="1">
+      <w:start w:val="1"/>
+      <w:numFmt w:val="bullet"/>
+      <w:lvlText w:val=""/>
+      <w:lvlJc w:val="left"/>
+      <w:pPr>
+        <w:ind w:left="5040" w:hanging="360"/>
+      </w:pPr>
+      <w:rPr>
+        <w:rFonts w:ascii="Symbol" w:hAnsi="Symbol" w:hint="default"/>
+      </w:rPr>
+    </w:lvl>
+    <w:lvl w:ilvl="7" w:tplc="08090003" w:tentative="1">
+      <w:start w:val="1"/>
+      <w:numFmt w:val="bullet"/>
+      <w:lvlText w:val="o"/>
+      <w:lvlJc w:val="left"/>
+      <w:pPr>
+        <w:ind w:left="5760" w:hanging="360"/>
+      </w:pPr>
+      <w:rPr>
+        <w:rFonts w:ascii="Courier New" w:hAnsi="Courier New" w:cs="Courier New" w:hint="default"/>
+      </w:rPr>
+    </w:lvl>
+    <w:lvl w:ilvl="8" w:tplc="08090005" w:tentative="1">
+      <w:start w:val="1"/>
+      <w:numFmt w:val="bullet"/>
+      <w:lvlText w:val=""/>
+      <w:lvlJc w:val="left"/>
+      <w:pPr>
+        <w:ind w:left="6480" w:hanging="360"/>
+      </w:pPr>
+      <w:rPr>
+        <w:rFonts w:ascii="Wingdings" w:hAnsi="Wingdings" w:hint="default"/>
+      </w:rPr>
+    </w:lvl>
+  </w:abstractNum>
+  <w:num w:numId="1">
+    <w:abstractNumId w:val="1"/>
+  </w:num>
+  <w:num w:numId="2">
+    <w:abstractNumId w:val="0"/>
+  </w:num>
+</w:numbering>
 </file>
 
 <file path=word/styles.xml><?xml version="1.0" encoding="utf-8"?>
@@ -833,6 +1130,17 @@
     <w:uiPriority w:val="99"/>
     <w:rsid w:val="00BE0AC4"/>
   </w:style>
+  <w:style w:type="paragraph" w:styleId="ListParagraph">
+    <w:name w:val="List Paragraph"/>
+    <w:basedOn w:val="Normal"/>
+    <w:uiPriority w:val="34"/>
+    <w:qFormat/>
+    <w:rsid w:val="00E224F3"/>
+    <w:pPr>
+      <w:ind w:left="720"/>
+      <w:contextualSpacing/>
+    </w:pPr>
+  </w:style>
 </w:styles>
 </file>
 

</xml_diff>